<commit_message>
finalização dos scripts do módulo 1"
</commit_message>
<xml_diff>
--- a/202206_linkedin_RforDS.docx
+++ b/202206_linkedin_RforDS.docx
@@ -14276,6 +14276,72 @@
           <w:color w:val="444444"/>
           <w:lang w:eastAsia="pt-BR"/>
         </w:rPr>
+        <w:drawing>
+          <wp:inline distT="0" distB="0" distL="0" distR="0" wp14:anchorId="5F5B2749" wp14:editId="46FEFDFA">
+            <wp:extent cx="4140413" cy="1130358"/>
+            <wp:effectExtent l="0" t="0" r="0" b="0"/>
+            <wp:docPr id="3" name="Imagem 3" descr="Interface gráfica do usuário, Texto, Aplicativo&#10;&#10;Descrição gerada automaticamente"/>
+            <wp:cNvGraphicFramePr>
+              <a:graphicFrameLocks xmlns:a="http://schemas.openxmlformats.org/drawingml/2006/main" noChangeAspect="1"/>
+            </wp:cNvGraphicFramePr>
+            <a:graphic xmlns:a="http://schemas.openxmlformats.org/drawingml/2006/main">
+              <a:graphicData uri="http://schemas.openxmlformats.org/drawingml/2006/picture">
+                <pic:pic xmlns:pic="http://schemas.openxmlformats.org/drawingml/2006/picture">
+                  <pic:nvPicPr>
+                    <pic:cNvPr id="3" name="Imagem 3" descr="Interface gráfica do usuário, Texto, Aplicativo&#10;&#10;Descrição gerada automaticamente"/>
+                    <pic:cNvPicPr/>
+                  </pic:nvPicPr>
+                  <pic:blipFill>
+                    <a:blip r:embed="rId9"/>
+                    <a:stretch>
+                      <a:fillRect/>
+                    </a:stretch>
+                  </pic:blipFill>
+                  <pic:spPr>
+                    <a:xfrm>
+                      <a:off x="0" y="0"/>
+                      <a:ext cx="4140413" cy="1130358"/>
+                    </a:xfrm>
+                    <a:prstGeom prst="rect">
+                      <a:avLst/>
+                    </a:prstGeom>
+                  </pic:spPr>
+                </pic:pic>
+              </a:graphicData>
+            </a:graphic>
+          </wp:inline>
+        </w:drawing>
+      </w:r>
+    </w:p>
+    <w:p>
+      <w:pPr>
+        <w:shd w:val="clear" w:color="auto" w:fill="FFFFFF"/>
+        <w:spacing w:after="0" w:line="240" w:lineRule="auto"/>
+        <w:ind w:left="360"/>
+        <w:rPr>
+          <w:rFonts w:ascii="Calibri" w:eastAsia="Times New Roman" w:hAnsi="Calibri" w:cs="Calibri"/>
+          <w:color w:val="444444"/>
+          <w:lang w:eastAsia="pt-BR"/>
+        </w:rPr>
+      </w:pPr>
+    </w:p>
+    <w:p>
+      <w:pPr>
+        <w:shd w:val="clear" w:color="auto" w:fill="FFFFFF"/>
+        <w:spacing w:after="0" w:line="240" w:lineRule="auto"/>
+        <w:ind w:left="360"/>
+        <w:rPr>
+          <w:rFonts w:ascii="Calibri" w:eastAsia="Times New Roman" w:hAnsi="Calibri" w:cs="Calibri"/>
+          <w:color w:val="444444"/>
+          <w:lang w:eastAsia="pt-BR"/>
+        </w:rPr>
+      </w:pPr>
+      <w:r>
+        <w:rPr>
+          <w:rFonts w:ascii="Calibri" w:eastAsia="Times New Roman" w:hAnsi="Calibri" w:cs="Calibri"/>
+          <w:color w:val="444444"/>
+          <w:lang w:eastAsia="pt-BR"/>
+        </w:rPr>
         <w:t>Até lá.</w:t>
       </w:r>
     </w:p>
@@ -16963,7 +17029,16 @@
           <w:color w:val="444444"/>
           <w:lang w:eastAsia="pt-BR"/>
         </w:rPr>
-        <w:t>Aqui temos informações como: a versão do R que estamos trabalhando, ou a quantidade de memória que está sendo utilizada</w:t>
+        <w:t xml:space="preserve">Aqui temos informações como: a </w:t>
+      </w:r>
+      <w:r>
+        <w:rPr>
+          <w:rFonts w:eastAsia="Times New Roman" w:cstheme="minorHAnsi"/>
+          <w:color w:val="444444"/>
+          <w:lang w:eastAsia="pt-BR"/>
+        </w:rPr>
+        <w:lastRenderedPageBreak/>
+        <w:t>versão do R que estamos trabalhando, ou a quantidade de memória que está sendo utilizada</w:t>
       </w:r>
       <w:r>
         <w:rPr>
@@ -17153,7 +17228,6 @@
           <w:color w:val="444444"/>
           <w:shd w:val="clear" w:color="auto" w:fill="FFFFFF"/>
         </w:rPr>
-        <w:lastRenderedPageBreak/>
         <w:t xml:space="preserve">Trabalhar com </w:t>
       </w:r>
       <w:proofErr w:type="spellStart"/>
@@ -18467,6 +18541,7 @@
           <w:color w:val="444444"/>
           <w:lang w:eastAsia="pt-BR"/>
         </w:rPr>
+        <w:lastRenderedPageBreak/>
         <w:t xml:space="preserve">o que já temos instalado no computador, se </w:t>
       </w:r>
       <w:proofErr w:type="spellStart"/>
@@ -18643,7 +18718,6 @@
           <w:color w:val="E7E6E6" w:themeColor="background2"/>
           <w:lang w:eastAsia="pt-BR"/>
         </w:rPr>
-        <w:lastRenderedPageBreak/>
         <w:t>ver o que acontece na janela</w:t>
       </w:r>
       <w:r>
@@ -19841,6 +19915,7 @@
           <w:color w:val="444444"/>
           <w:lang w:eastAsia="pt-BR"/>
         </w:rPr>
+        <w:lastRenderedPageBreak/>
         <w:t>Stack</w:t>
       </w:r>
       <w:proofErr w:type="spellEnd"/>
@@ -20011,7 +20086,6 @@
           <w:color w:val="444444"/>
           <w:lang w:eastAsia="pt-BR"/>
         </w:rPr>
-        <w:lastRenderedPageBreak/>
         <w:t xml:space="preserve">Cheatsheet - </w:t>
       </w:r>
       <w:r>
@@ -20582,15 +20656,7 @@
           <w:color w:val="444444"/>
           <w:lang w:eastAsia="pt-BR"/>
         </w:rPr>
-        <w:t xml:space="preserve"> R: </w:t>
-      </w:r>
-      <w:r>
-        <w:rPr>
-          <w:rFonts w:ascii="Calibri" w:eastAsia="Times New Roman" w:hAnsi="Calibri" w:cs="Calibri"/>
-          <w:color w:val="444444"/>
-          <w:lang w:eastAsia="pt-BR"/>
-        </w:rPr>
-        <w:t xml:space="preserve">o </w:t>
+        <w:t xml:space="preserve"> R: o </w:t>
       </w:r>
       <w:proofErr w:type="spellStart"/>
       <w:r>
@@ -20608,15 +20674,7 @@
           <w:color w:val="444444"/>
           <w:lang w:eastAsia="pt-BR"/>
         </w:rPr>
-        <w:t>, que</w:t>
-      </w:r>
-      <w:r>
-        <w:rPr>
-          <w:rFonts w:ascii="Calibri" w:eastAsia="Times New Roman" w:hAnsi="Calibri" w:cs="Calibri"/>
-          <w:color w:val="444444"/>
-          <w:lang w:eastAsia="pt-BR"/>
-        </w:rPr>
-        <w:t xml:space="preserve"> é a linguagem nativa do R</w:t>
+        <w:t>, que é a linguagem nativa do R</w:t>
       </w:r>
       <w:r>
         <w:rPr>
@@ -20648,39 +20706,7 @@
           <w:color w:val="444444"/>
           <w:lang w:eastAsia="pt-BR"/>
         </w:rPr>
-        <w:t xml:space="preserve">quela que você terá acesso caso não instale nenhum pacote, </w:t>
-      </w:r>
-      <w:r>
-        <w:rPr>
-          <w:rFonts w:ascii="Calibri" w:eastAsia="Times New Roman" w:hAnsi="Calibri" w:cs="Calibri"/>
-          <w:color w:val="444444"/>
-          <w:lang w:eastAsia="pt-BR"/>
-        </w:rPr>
-        <w:t xml:space="preserve">o tidyverse </w:t>
-      </w:r>
-      <w:r>
-        <w:rPr>
-          <w:rFonts w:ascii="Calibri" w:eastAsia="Times New Roman" w:hAnsi="Calibri" w:cs="Calibri"/>
-          <w:color w:val="444444"/>
-          <w:lang w:eastAsia="pt-BR"/>
-        </w:rPr>
-        <w:t xml:space="preserve">que </w:t>
-      </w:r>
-      <w:r>
-        <w:rPr>
-          <w:rFonts w:ascii="Calibri" w:eastAsia="Times New Roman" w:hAnsi="Calibri" w:cs="Calibri"/>
-          <w:color w:val="444444"/>
-          <w:lang w:eastAsia="pt-BR"/>
-        </w:rPr>
-        <w:t>é um meta-pacote, ou seja,</w:t>
-      </w:r>
-      <w:r>
-        <w:rPr>
-          <w:rFonts w:ascii="Calibri" w:eastAsia="Times New Roman" w:hAnsi="Calibri" w:cs="Calibri"/>
-          <w:color w:val="444444"/>
-          <w:lang w:eastAsia="pt-BR"/>
-        </w:rPr>
-        <w:t xml:space="preserve"> um </w:t>
+        <w:t xml:space="preserve">quela que você terá acesso caso não instale nenhum pacote, o tidyverse que é um meta-pacote, ou seja, um </w:t>
       </w:r>
       <w:r>
         <w:rPr>
@@ -21670,7 +21696,7 @@
         </w:rPr>
         <w:t xml:space="preserve">: </w:t>
       </w:r>
-      <w:hyperlink r:id="rId9" w:history="1">
+      <w:hyperlink r:id="rId10" w:history="1">
         <w:r>
           <w:rPr>
             <w:rStyle w:val="Hyperlink"/>
@@ -21705,7 +21731,6 @@
           <w:szCs w:val="22"/>
           <w:shd w:val="clear" w:color="auto" w:fill="FFFFFF"/>
         </w:rPr>
-        <w:lastRenderedPageBreak/>
         <w:t>T</w:t>
       </w:r>
       <w:r>
@@ -22177,7 +22202,7 @@
                     <pic:cNvPicPr/>
                   </pic:nvPicPr>
                   <pic:blipFill>
-                    <a:blip r:embed="rId10"/>
+                    <a:blip r:embed="rId11"/>
                     <a:stretch>
                       <a:fillRect/>
                     </a:stretch>
@@ -22244,7 +22269,7 @@
                     <pic:cNvPicPr/>
                   </pic:nvPicPr>
                   <pic:blipFill>
-                    <a:blip r:embed="rId11"/>
+                    <a:blip r:embed="rId12"/>
                     <a:stretch>
                       <a:fillRect/>
                     </a:stretch>
@@ -22299,7 +22324,7 @@
                     <pic:cNvPicPr/>
                   </pic:nvPicPr>
                   <pic:blipFill>
-                    <a:blip r:embed="rId12"/>
+                    <a:blip r:embed="rId13"/>
                     <a:stretch>
                       <a:fillRect/>
                     </a:stretch>
@@ -22366,7 +22391,7 @@
                     <pic:cNvPicPr/>
                   </pic:nvPicPr>
                   <pic:blipFill>
-                    <a:blip r:embed="rId13"/>
+                    <a:blip r:embed="rId14"/>
                     <a:stretch>
                       <a:fillRect/>
                     </a:stretch>
@@ -22421,7 +22446,7 @@
                     <pic:cNvPicPr/>
                   </pic:nvPicPr>
                   <pic:blipFill>
-                    <a:blip r:embed="rId14"/>
+                    <a:blip r:embed="rId15"/>
                     <a:stretch>
                       <a:fillRect/>
                     </a:stretch>
@@ -22537,7 +22562,16 @@
           <w:color w:val="444444"/>
           <w:lang w:eastAsia="pt-BR"/>
         </w:rPr>
-        <w:t xml:space="preserve"> A depender do seu cenário, uma ou outra sintaxe pode fazer mais sentido, no fim do dia, </w:t>
+        <w:t xml:space="preserve"> A depender do seu cenário, uma ou </w:t>
+      </w:r>
+      <w:r>
+        <w:rPr>
+          <w:rFonts w:ascii="Calibri" w:eastAsia="Times New Roman" w:hAnsi="Calibri" w:cs="Calibri"/>
+          <w:color w:val="444444"/>
+          <w:lang w:eastAsia="pt-BR"/>
+        </w:rPr>
+        <w:lastRenderedPageBreak/>
+        <w:t xml:space="preserve">outra sintaxe pode fazer mais sentido, no fim do dia, </w:t>
       </w:r>
       <w:r>
         <w:rPr>
@@ -22605,7 +22639,6 @@
           <w:szCs w:val="22"/>
           <w:shd w:val="clear" w:color="auto" w:fill="FFFFFF"/>
         </w:rPr>
-        <w:lastRenderedPageBreak/>
         <w:t xml:space="preserve">1.8 </w:t>
       </w:r>
       <w:r>
@@ -23959,6 +23992,7 @@
           <w:color w:val="444444"/>
           <w:lang w:eastAsia="pt-BR"/>
         </w:rPr>
+        <w:lastRenderedPageBreak/>
         <w:t xml:space="preserve">Para obter mais ajuda para começar a usar o R </w:t>
       </w:r>
       <w:proofErr w:type="spellStart"/>
@@ -24063,16 +24097,7 @@
           <w:color w:val="444444"/>
           <w:lang w:eastAsia="pt-BR"/>
         </w:rPr>
-        <w:t xml:space="preserve">, que pode ser facilmente compartilhado.  Para tal precisamos apenas salvar este arquivo, isto porque o R </w:t>
-      </w:r>
-      <w:r>
-        <w:rPr>
-          <w:rFonts w:ascii="Calibri" w:eastAsia="Times New Roman" w:hAnsi="Calibri" w:cs="Calibri"/>
-          <w:color w:val="444444"/>
-          <w:lang w:eastAsia="pt-BR"/>
-        </w:rPr>
-        <w:lastRenderedPageBreak/>
-        <w:t xml:space="preserve">salvará este novo arquivo no mesmo diretório, e com o mesmo nome, mudando apenas a extensão. No caso, </w:t>
+        <w:t xml:space="preserve">, que pode ser facilmente compartilhado.  Para tal precisamos apenas salvar este arquivo, isto porque o R salvará este novo arquivo no mesmo diretório, e com o mesmo nome, mudando apenas a extensão. No caso, </w:t>
       </w:r>
       <w:proofErr w:type="gramStart"/>
       <w:r>
@@ -24734,7 +24759,7 @@
         </w:rPr>
         <w:t xml:space="preserve">Ref.: </w:t>
       </w:r>
-      <w:hyperlink r:id="rId15" w:history="1">
+      <w:hyperlink r:id="rId16" w:history="1">
         <w:r>
           <w:rPr>
             <w:rStyle w:val="Hyperlink"/>
@@ -25172,6 +25197,7 @@
           <w:color w:val="444444"/>
           <w:lang w:eastAsia="pt-BR"/>
         </w:rPr>
+        <w:lastRenderedPageBreak/>
         <w:t>charlatan</w:t>
       </w:r>
       <w:proofErr w:type="spellEnd"/>
@@ -26451,6 +26477,7 @@
           <w:color w:val="444444"/>
           <w:shd w:val="clear" w:color="auto" w:fill="FFFFFF"/>
         </w:rPr>
+        <w:lastRenderedPageBreak/>
         <w:t>Facilita, torna os dados mais acessív</w:t>
       </w:r>
       <w:r>
@@ -26524,7 +26551,6 @@
           <w:color w:val="444444"/>
           <w:shd w:val="clear" w:color="auto" w:fill="FFFFFF"/>
         </w:rPr>
-        <w:lastRenderedPageBreak/>
         <w:drawing>
           <wp:inline distT="0" distB="0" distL="0" distR="0" wp14:anchorId="379E10D5" wp14:editId="56C2D515">
             <wp:extent cx="3400425" cy="1174790"/>
@@ -26541,7 +26567,7 @@
                     <pic:cNvPicPr/>
                   </pic:nvPicPr>
                   <pic:blipFill>
-                    <a:blip r:embed="rId16"/>
+                    <a:blip r:embed="rId17"/>
                     <a:stretch>
                       <a:fillRect/>
                     </a:stretch>
@@ -27484,7 +27510,7 @@
                     <pic:cNvPicPr/>
                   </pic:nvPicPr>
                   <pic:blipFill>
-                    <a:blip r:embed="rId17"/>
+                    <a:blip r:embed="rId18"/>
                     <a:stretch>
                       <a:fillRect/>
                     </a:stretch>
@@ -27619,6 +27645,7 @@
           <w:color w:val="444444"/>
           <w:lang w:eastAsia="pt-BR"/>
         </w:rPr>
+        <w:lastRenderedPageBreak/>
         <w:t xml:space="preserve">linhas: unidades </w:t>
       </w:r>
     </w:p>
@@ -27673,7 +27700,6 @@
           <w:color w:val="444444"/>
           <w:lang w:eastAsia="pt-BR"/>
         </w:rPr>
-        <w:lastRenderedPageBreak/>
         <w:t>E para podermos evoluir na investigação, usaremos dois conceitos:</w:t>
       </w:r>
     </w:p>
@@ -29594,7 +29620,7 @@
         </w:rPr>
         <w:t xml:space="preserve">: </w:t>
       </w:r>
-      <w:hyperlink r:id="rId18" w:history="1">
+      <w:hyperlink r:id="rId19" w:history="1">
         <w:r>
           <w:rPr>
             <w:rStyle w:val="Hyperlink"/>
@@ -31211,7 +31237,7 @@
         </w:rPr>
         <w:t xml:space="preserve">.: </w:t>
       </w:r>
-      <w:hyperlink r:id="rId19" w:history="1">
+      <w:hyperlink r:id="rId20" w:history="1">
         <w:r>
           <w:rPr>
             <w:rStyle w:val="Hyperlink"/>
@@ -33388,7 +33414,7 @@
         </w:rPr>
         <w:t xml:space="preserve"> para essas ideias: </w:t>
       </w:r>
-      <w:hyperlink r:id="rId20" w:history="1">
+      <w:hyperlink r:id="rId21" w:history="1">
         <w:r>
           <w:rPr>
             <w:rFonts w:ascii="Segoe UI" w:hAnsi="Segoe UI" w:cs="Segoe UI"/>
@@ -37017,7 +37043,7 @@
         </w:rPr>
         <w:t xml:space="preserve"> </w:t>
       </w:r>
-      <w:hyperlink r:id="rId21" w:history="1">
+      <w:hyperlink r:id="rId22" w:history="1">
         <w:r>
           <w:rPr>
             <w:rStyle w:val="Hyperlink"/>
@@ -40820,7 +40846,7 @@
                     </pic:cNvPicPr>
                   </pic:nvPicPr>
                   <pic:blipFill>
-                    <a:blip r:embed="rId22" cstate="print">
+                    <a:blip r:embed="rId23" cstate="print">
                       <a:extLst>
                         <a:ext uri="{28A0092B-C50C-407E-A947-70E740481C1C}">
                           <a14:useLocalDpi xmlns:a14="http://schemas.microsoft.com/office/drawing/2010/main" val="0"/>
@@ -41906,7 +41932,7 @@
         </w:rPr>
         <w:t xml:space="preserve">Galeria: </w:t>
       </w:r>
-      <w:hyperlink r:id="rId23" w:history="1">
+      <w:hyperlink r:id="rId24" w:history="1">
         <w:r>
           <w:rPr>
             <w:rStyle w:val="Hyperlink"/>
@@ -42019,7 +42045,7 @@
         </w:rPr>
         <w:t>In </w:t>
       </w:r>
-      <w:hyperlink r:id="rId24" w:history="1">
+      <w:hyperlink r:id="rId25" w:history="1">
         <w:r>
           <w:rPr>
             <w:rFonts w:ascii="Calibri" w:hAnsi="Calibri" w:cs="Calibri"/>
@@ -42094,7 +42120,7 @@
         </w:rPr>
         <w:t xml:space="preserve"> examples -- </w:t>
       </w:r>
-      <w:hyperlink r:id="rId25" w:history="1">
+      <w:hyperlink r:id="rId26" w:history="1">
         <w:r>
           <w:rPr>
             <w:rStyle w:val="Hyperlink"/>
@@ -42128,7 +42154,7 @@
           <w:lang w:val="en-US"/>
         </w:rPr>
       </w:pPr>
-      <w:hyperlink r:id="rId26" w:history="1">
+      <w:hyperlink r:id="rId27" w:history="1">
         <w:r>
           <w:rPr>
             <w:rFonts w:ascii="Calibri" w:hAnsi="Calibri" w:cs="Calibri"/>
@@ -42888,7 +42914,7 @@
         </w:rPr>
         <w:t xml:space="preserve"> python: </w:t>
       </w:r>
-      <w:hyperlink r:id="rId27" w:history="1">
+      <w:hyperlink r:id="rId28" w:history="1">
         <w:r>
           <w:rPr>
             <w:rStyle w:val="Hyperlink"/>
@@ -42927,7 +42953,7 @@
           <w:lang w:val="en-US" w:eastAsia="pt-BR"/>
         </w:rPr>
       </w:pPr>
-      <w:hyperlink r:id="rId28" w:history="1">
+      <w:hyperlink r:id="rId29" w:history="1">
         <w:r>
           <w:rPr>
             <w:rStyle w:val="Hyperlink"/>
@@ -42975,7 +43001,7 @@
         </w:rPr>
         <w:t xml:space="preserve">link SQL: </w:t>
       </w:r>
-      <w:hyperlink r:id="rId29" w:history="1">
+      <w:hyperlink r:id="rId30" w:history="1">
         <w:r>
           <w:rPr>
             <w:rStyle w:val="Hyperlink"/>
@@ -43008,7 +43034,7 @@
         </w:rPr>
         <w:t xml:space="preserve">git: </w:t>
       </w:r>
-      <w:hyperlink r:id="rId30" w:anchor="1" w:history="1">
+      <w:hyperlink r:id="rId31" w:anchor="1" w:history="1">
         <w:r>
           <w:rPr>
             <w:rStyle w:val="Hyperlink"/>
@@ -43032,7 +43058,7 @@
           <w:lang w:val="en-US"/>
         </w:rPr>
       </w:pPr>
-      <w:hyperlink r:id="rId31" w:history="1">
+      <w:hyperlink r:id="rId32" w:history="1">
         <w:r>
           <w:rPr>
             <w:rStyle w:val="Hyperlink"/>

</xml_diff>